<commit_message>
problem 2 of HW1
</commit_message>
<xml_diff>
--- a/Homework/Homework_1.docx
+++ b/Homework/Homework_1.docx
@@ -64,11 +64,103 @@
     <w:p>
       <w:pPr>
         <w:pStyle w:val="ListParagraph"/>
+      </w:pPr>
+      <w:r>
+        <w:t>Note: the exact solution to this is rather difficult to derive.</w:t>
+      </w:r>
+    </w:p>
+    <w:p>
+      <w:pPr>
+        <w:pStyle w:val="ListParagraph"/>
         <w:numPr>
           <w:ilvl w:val="0"/>
           <w:numId w:val="1"/>
         </w:numPr>
       </w:pPr>
+      <w:r>
+        <w:t xml:space="preserve">Suppose 2 teams </w:t>
+      </w:r>
+      <w:r>
+        <w:t xml:space="preserve">A and B </w:t>
+      </w:r>
+      <w:r>
+        <w:t>are playing a series of games and the first team to win 4 games wins the series.</w:t>
+      </w:r>
+      <w:r>
+        <w:t xml:space="preserve">  Suppose that </w:t>
+      </w:r>
+      <w:r>
+        <w:t xml:space="preserve">team A has a </w:t>
+      </w:r>
+      <w:r>
+        <w:t>55% chance of winning each game and that the outcome of each game is independent.</w:t>
+      </w:r>
+    </w:p>
+    <w:p>
+      <w:pPr>
+        <w:pStyle w:val="ListParagraph"/>
+        <w:numPr>
+          <w:ilvl w:val="1"/>
+          <w:numId w:val="1"/>
+        </w:numPr>
+      </w:pPr>
+      <w:r>
+        <w:t>W</w:t>
+      </w:r>
+      <w:r>
+        <w:t>hat is the probability that team A wins the series?</w:t>
+      </w:r>
+      <w:r>
+        <w:t xml:space="preserve">  Give an exact result and confirm it via simulation.</w:t>
+      </w:r>
+    </w:p>
+    <w:p>
+      <w:pPr>
+        <w:pStyle w:val="ListParagraph"/>
+        <w:numPr>
+          <w:ilvl w:val="1"/>
+          <w:numId w:val="1"/>
+        </w:numPr>
+      </w:pPr>
+      <w:r>
+        <w:t>What</w:t>
+      </w:r>
+      <w:r>
+        <w:t xml:space="preserve"> is the </w:t>
+      </w:r>
+      <w:r>
+        <w:t>expected number of games played</w:t>
+      </w:r>
+      <w:r>
+        <w:t>?  Give an exact result and confirm it via simulation.</w:t>
+      </w:r>
+    </w:p>
+    <w:p>
+      <w:pPr>
+        <w:pStyle w:val="ListParagraph"/>
+        <w:numPr>
+          <w:ilvl w:val="1"/>
+          <w:numId w:val="1"/>
+        </w:numPr>
+      </w:pPr>
+      <w:r>
+        <w:t xml:space="preserve">What is the expected number of games played given that team A wins the series?  </w:t>
+      </w:r>
+      <w:r>
+        <w:t>Give an exact result and confirm it via simulation.</w:t>
+      </w:r>
+    </w:p>
+    <w:p>
+      <w:pPr>
+        <w:pStyle w:val="ListParagraph"/>
+        <w:numPr>
+          <w:ilvl w:val="1"/>
+          <w:numId w:val="1"/>
+        </w:numPr>
+      </w:pPr>
+      <w:r>
+        <w:t>Now suppose we only know that team A is more likely to win each game, but do not know the exact probability.  If the most likely number of games played is 5, what does this imply about the probability that team A wins each game?</w:t>
+      </w:r>
       <w:bookmarkStart w:id="0" w:name="_GoBack"/>
       <w:bookmarkEnd w:id="0"/>
     </w:p>

</xml_diff>